<commit_message>
page 9 and 10
</commit_message>
<xml_diff>
--- a/Princess Layah noticed that every time the monster releases.docx
+++ b/Princess Layah noticed that every time the monster releases.docx
@@ -6,36 +6,109 @@
       <w:r>
         <w:t xml:space="preserve">Princess </w:t>
       </w:r>
-      <w:proofErr w:type="spellStart"/>
-      <w:r>
-        <w:t>Layah</w:t>
-      </w:r>
-      <w:proofErr w:type="spellEnd"/>
-      <w:r>
-        <w:t xml:space="preserve"> noticed that </w:t>
-      </w:r>
-      <w:r>
-        <w:t>every time</w:t>
-      </w:r>
-      <w:r>
-        <w:t xml:space="preserve"> the monster releases</w:t>
-      </w:r>
-    </w:p>
-    <w:p>
-      <w:r>
-        <w:t xml:space="preserve">a lightning </w:t>
-      </w:r>
-      <w:r>
-        <w:t>barrage</w:t>
-      </w:r>
-      <w:r>
-        <w:t xml:space="preserve"> the purple crystal on </w:t>
-      </w:r>
-      <w:r>
-        <w:t>its</w:t>
-      </w:r>
-      <w:r>
-        <w:t xml:space="preserve"> belly would go dim</w:t>
+      <w:r>
+        <w:t>Layyah</w:t>
+      </w:r>
+      <w:r>
+        <w:t xml:space="preserve"> noticed that every time the monster releases</w:t>
+      </w:r>
+    </w:p>
+    <w:p>
+      <w:r>
+        <w:t>a lightning barrage the purple crystal on its belly would go dim.</w:t>
+      </w:r>
+    </w:p>
+    <w:p>
+      <w:r>
+        <w:t xml:space="preserve">She also noticed that it took 5 seconds before the </w:t>
+      </w:r>
+    </w:p>
+    <w:p/>
+    <w:p>
+      <w:r>
+        <w:t>crystal would return to full brightness, only then the monster</w:t>
+      </w:r>
+    </w:p>
+    <w:p>
+      <w:r>
+        <w:t xml:space="preserve"> would be ready to strike with a thunderous volley of lightning. </w:t>
+      </w:r>
+      <w:r>
+        <w:t xml:space="preserve"> </w:t>
+      </w:r>
+    </w:p>
+    <w:p>
+      <w:r>
+        <w:t xml:space="preserve">She thought to herself that this is the only weakness of the leviathan. </w:t>
+      </w:r>
+    </w:p>
+    <w:p/>
+    <w:p>
+      <w:r>
+        <w:t xml:space="preserve">I must find a way to destroy that crystal </w:t>
+      </w:r>
+      <w:r>
+        <w:t>If I am to kill the beast</w:t>
+      </w:r>
+      <w:r>
+        <w:t xml:space="preserve">. </w:t>
+      </w:r>
+    </w:p>
+    <w:p>
+      <w:r>
+        <w:t>The princess said to her best friend the humming bird as they hovered</w:t>
+      </w:r>
+    </w:p>
+    <w:p>
+      <w:r>
+        <w:t xml:space="preserve"> in the clouds a good distance away from the monster.</w:t>
+      </w:r>
+    </w:p>
+    <w:p/>
+    <w:p>
+      <w:r>
+        <w:t xml:space="preserve">As they hovered far away from the giant, a light ray from the sun </w:t>
+      </w:r>
+    </w:p>
+    <w:p>
+      <w:r>
+        <w:t>penetrated the clouds and hit the golden feathers</w:t>
+      </w:r>
+    </w:p>
+    <w:p>
+      <w:r>
+        <w:t xml:space="preserve">Of Girly, the humming bird. </w:t>
+      </w:r>
+      <w:r>
+        <w:t>“</w:t>
+      </w:r>
+      <w:r>
+        <w:t>You are so brave and beautiful my friend</w:t>
+      </w:r>
+      <w:r>
+        <w:t>”</w:t>
+      </w:r>
+      <w:r>
+        <w:t xml:space="preserve">, </w:t>
+      </w:r>
+      <w:r>
+        <w:t>Layyah</w:t>
+      </w:r>
+      <w:r>
+        <w:t xml:space="preserve"> </w:t>
+      </w:r>
+    </w:p>
+    <w:p>
+      <w:r>
+        <w:t>Exclaimed!</w:t>
+      </w:r>
+    </w:p>
+    <w:p>
+      <w:r>
+        <w:t xml:space="preserve">“You looked like I cannot hear you”, Girly commented to </w:t>
+      </w:r>
+      <w:r>
+        <w:t>Laylah</w:t>
       </w:r>
       <w:r>
         <w:t>.</w:t>
@@ -43,115 +116,7 @@
     </w:p>
     <w:p>
       <w:r>
-        <w:t xml:space="preserve">She also noticed that it took 5 seconds before the </w:t>
-      </w:r>
-    </w:p>
-    <w:p/>
-    <w:p>
-      <w:r>
-        <w:t>crystal would return to full brightness, only then the monster</w:t>
-      </w:r>
-    </w:p>
-    <w:p>
-      <w:r>
-        <w:t xml:space="preserve"> would be ready to strike with a thunderous volley of lightning. </w:t>
-      </w:r>
-      <w:r>
-        <w:t xml:space="preserve"> </w:t>
-      </w:r>
-    </w:p>
-    <w:p>
-      <w:r>
-        <w:t xml:space="preserve">She thought to herself that this is the only weakness of the leviathan. </w:t>
-      </w:r>
-    </w:p>
-    <w:p/>
-    <w:p>
-      <w:r>
-        <w:t xml:space="preserve">I must find a way to destroy that crystal </w:t>
-      </w:r>
-      <w:r>
-        <w:t>If I am to kill the beast</w:t>
-      </w:r>
-      <w:r>
-        <w:t xml:space="preserve">. </w:t>
-      </w:r>
-    </w:p>
-    <w:p>
-      <w:r>
-        <w:t>The princess said to her best friend the humming bird as they hovered</w:t>
-      </w:r>
-    </w:p>
-    <w:p>
-      <w:r>
-        <w:t xml:space="preserve"> in the clouds a good distance away from the monster.</w:t>
-      </w:r>
-    </w:p>
-    <w:p/>
-    <w:p>
-      <w:r>
-        <w:t xml:space="preserve">As they hovered far away from the giant, a light ray from the sun </w:t>
-      </w:r>
-    </w:p>
-    <w:p>
-      <w:r>
-        <w:t>penetrated the clouds and hit the golden feathers</w:t>
-      </w:r>
-    </w:p>
-    <w:p>
-      <w:r>
-        <w:t xml:space="preserve">Of Girly, the humming bird. </w:t>
-      </w:r>
-      <w:r>
-        <w:t>“</w:t>
-      </w:r>
-      <w:r>
-        <w:t>You are so brave and beautiful my friend</w:t>
-      </w:r>
-      <w:r>
-        <w:t>”</w:t>
-      </w:r>
-      <w:r>
-        <w:t xml:space="preserve">, </w:t>
-      </w:r>
-      <w:proofErr w:type="spellStart"/>
-      <w:r>
-        <w:t>layah</w:t>
-      </w:r>
-      <w:proofErr w:type="spellEnd"/>
-      <w:r>
-        <w:t xml:space="preserve"> </w:t>
-      </w:r>
-    </w:p>
-    <w:p>
-      <w:r>
-        <w:t>Exclaimed!</w:t>
-      </w:r>
-    </w:p>
-    <w:p>
-      <w:r>
-        <w:t xml:space="preserve">“You looked like I cannot hear you”, Girly commented to </w:t>
-      </w:r>
-      <w:proofErr w:type="spellStart"/>
-      <w:r>
-        <w:t>Layah</w:t>
-      </w:r>
-      <w:proofErr w:type="spellEnd"/>
-      <w:r>
-        <w:t>.</w:t>
-      </w:r>
-    </w:p>
-    <w:p>
-      <w:r>
-        <w:t xml:space="preserve">Did you forget I can understand you? Girly asked. </w:t>
-      </w:r>
-      <w:proofErr w:type="spellStart"/>
-      <w:r>
-        <w:t>Helloooo</w:t>
-      </w:r>
-      <w:proofErr w:type="spellEnd"/>
-      <w:r>
-        <w:t>! …Golden</w:t>
+        <w:t>Did you forget I can understand you? Girly asked. Helloooo! …Golden</w:t>
       </w:r>
     </w:p>
     <w:p>
@@ -164,11 +129,9 @@
       <w:r>
         <w:t xml:space="preserve">Princess </w:t>
       </w:r>
-      <w:proofErr w:type="spellStart"/>
-      <w:r>
-        <w:t>Layah</w:t>
-      </w:r>
-      <w:proofErr w:type="spellEnd"/>
+      <w:r>
+        <w:t>Layyah</w:t>
+      </w:r>
       <w:r>
         <w:t xml:space="preserve"> looked at Girly and smiled. Yes, you are!</w:t>
       </w:r>
@@ -241,11 +204,9 @@
       <w:r>
         <w:t xml:space="preserve">Girly.”  Yes, I know, Girly replied to </w:t>
       </w:r>
-      <w:proofErr w:type="spellStart"/>
-      <w:r>
-        <w:t>Layeh</w:t>
-      </w:r>
-      <w:proofErr w:type="spellEnd"/>
+      <w:r>
+        <w:t>Layyah</w:t>
+      </w:r>
       <w:r>
         <w:t>. “I don’t have my lightning speed or</w:t>
       </w:r>
@@ -258,10 +219,76 @@
     <w:p/>
     <w:p>
       <w:r>
-        <w:t>Girl said as they stared at each other. This mission is going to be danger close.</w:t>
-      </w:r>
-    </w:p>
-    <w:p/>
+        <w:t xml:space="preserve">Said Girly, </w:t>
+      </w:r>
+      <w:r>
+        <w:t>as they stared at each other. This mission is going to be danger close</w:t>
+      </w:r>
+      <w:r>
+        <w:t xml:space="preserve"> and</w:t>
+      </w:r>
+    </w:p>
+    <w:p>
+      <w:r>
+        <w:t>They both now it. But if they don’t succeed the Sky Leviathan would destroy the</w:t>
+      </w:r>
+    </w:p>
+    <w:p>
+      <w:r>
+        <w:t xml:space="preserve"> Northern City. If the Northern City is destroyed that would weaken the magic barrier </w:t>
+      </w:r>
+    </w:p>
+    <w:p/>
+    <w:p>
+      <w:r>
+        <w:t xml:space="preserve">That holds the Mack-Aarrlack deep in the earth. If the Mack-Aarrlack </w:t>
+      </w:r>
+      <w:r>
+        <w:t xml:space="preserve">escapes </w:t>
+      </w:r>
+      <w:r>
+        <w:t>that could</w:t>
+      </w:r>
+      <w:r>
+        <w:t xml:space="preserve"> mean</w:t>
+      </w:r>
+      <w:r>
+        <w:t xml:space="preserve"> the </w:t>
+      </w:r>
+    </w:p>
+    <w:p>
+      <w:r>
+        <w:t xml:space="preserve">End of </w:t>
+      </w:r>
+      <w:r>
+        <w:t>all things</w:t>
+      </w:r>
+      <w:r>
+        <w:t xml:space="preserve"> as we know it</w:t>
+      </w:r>
+      <w:r>
+        <w:t xml:space="preserve">! </w:t>
+      </w:r>
+      <w:r>
+        <w:t xml:space="preserve"> It would be impossible to stop the Sky Leviathan and </w:t>
+      </w:r>
+    </w:p>
+    <w:p>
+      <w:r>
+        <w:t xml:space="preserve">the </w:t>
+      </w:r>
+      <w:r>
+        <w:t>Mack-Aarrlack</w:t>
+      </w:r>
+      <w:r>
+        <w:t xml:space="preserve"> even with the help of the dragons. We must stop the Sky-Leviathan here!</w:t>
+      </w:r>
+    </w:p>
+    <w:p>
+      <w:r>
+        <w:t xml:space="preserve"> </w:t>
+      </w:r>
+    </w:p>
     <w:p/>
     <w:p/>
     <w:p/>
@@ -274,33 +301,17 @@
         <w:t xml:space="preserve"> when it</w:t>
       </w:r>
       <w:r>
-        <w:t xml:space="preserve"> </w:t>
-      </w:r>
-      <w:proofErr w:type="gramStart"/>
-      <w:r>
-        <w:t xml:space="preserve">is </w:t>
-      </w:r>
-      <w:r>
-        <w:t xml:space="preserve"> at</w:t>
-      </w:r>
-      <w:proofErr w:type="gramEnd"/>
-      <w:r>
-        <w:t xml:space="preserve"> it’s dimmest. </w:t>
-      </w:r>
-    </w:p>
-    <w:p/>
-    <w:p/>
-    <w:p>
-      <w:r>
-        <w:t xml:space="preserve">Princess </w:t>
-      </w:r>
-      <w:proofErr w:type="spellStart"/>
-      <w:r>
-        <w:t>Layah</w:t>
-      </w:r>
-      <w:proofErr w:type="spellEnd"/>
-      <w:r>
-        <w:t xml:space="preserve"> gathered herself</w:t>
+        <w:t xml:space="preserve"> is </w:t>
+      </w:r>
+      <w:r>
+        <w:t xml:space="preserve"> at it’s dimmest. </w:t>
+      </w:r>
+    </w:p>
+    <w:p/>
+    <w:p/>
+    <w:p>
+      <w:r>
+        <w:t>Princess Layah gathered herself</w:t>
       </w:r>
     </w:p>
     <w:sectPr>
@@ -436,6 +447,7 @@
     <w:lsdException w:name="HTML Sample" w:semiHidden="1" w:unhideWhenUsed="1"/>
     <w:lsdException w:name="HTML Typewriter" w:semiHidden="1" w:unhideWhenUsed="1"/>
     <w:lsdException w:name="HTML Variable" w:semiHidden="1" w:unhideWhenUsed="1"/>
+    <w:lsdException w:name="Normal Table" w:semiHidden="1" w:unhideWhenUsed="1"/>
     <w:lsdException w:name="annotation subject" w:semiHidden="1" w:unhideWhenUsed="1"/>
     <w:lsdException w:name="No List" w:semiHidden="1" w:unhideWhenUsed="1"/>
     <w:lsdException w:name="Outline List 1" w:semiHidden="1" w:unhideWhenUsed="1"/>
@@ -482,8 +494,10 @@
     <w:lsdException w:name="Table Subtle 2" w:semiHidden="1" w:unhideWhenUsed="1"/>
     <w:lsdException w:name="Table Web 1" w:semiHidden="1" w:unhideWhenUsed="1"/>
     <w:lsdException w:name="Table Web 2" w:semiHidden="1" w:unhideWhenUsed="1"/>
+    <w:lsdException w:name="Table Web 3" w:semiHidden="1" w:unhideWhenUsed="1"/>
     <w:lsdException w:name="Balloon Text" w:semiHidden="1" w:unhideWhenUsed="1"/>
     <w:lsdException w:name="Table Grid" w:uiPriority="39"/>
+    <w:lsdException w:name="Table Theme" w:semiHidden="1" w:unhideWhenUsed="1"/>
     <w:lsdException w:name="Placeholder Text" w:semiHidden="1"/>
     <w:lsdException w:name="No Spacing" w:uiPriority="1" w:qFormat="1"/>
     <w:lsdException w:name="Light Shading" w:uiPriority="60"/>

</xml_diff>

<commit_message>
page 11 and 12
</commit_message>
<xml_diff>
--- a/Princess Layah noticed that every time the monster releases.docx
+++ b/Princess Layah noticed that every time the monster releases.docx
@@ -116,7 +116,15 @@
     </w:p>
     <w:p>
       <w:r>
-        <w:t>Did you forget I can understand you? Girly asked. Helloooo! …Golden</w:t>
+        <w:t xml:space="preserve">Did you forget I can understand you? Girly asked. </w:t>
+      </w:r>
+      <w:proofErr w:type="spellStart"/>
+      <w:r>
+        <w:t>Helloooo</w:t>
+      </w:r>
+      <w:proofErr w:type="spellEnd"/>
+      <w:r>
+        <w:t>! …Golden</w:t>
       </w:r>
     </w:p>
     <w:p>
@@ -241,7 +249,23 @@
     <w:p/>
     <w:p>
       <w:r>
-        <w:t xml:space="preserve">That holds the Mack-Aarrlack deep in the earth. If the Mack-Aarrlack </w:t>
+        <w:t>That holds the Mack-</w:t>
+      </w:r>
+      <w:proofErr w:type="spellStart"/>
+      <w:r>
+        <w:t>Aarrlack</w:t>
+      </w:r>
+      <w:proofErr w:type="spellEnd"/>
+      <w:r>
+        <w:t xml:space="preserve"> deep in the earth. If the Mack-</w:t>
+      </w:r>
+      <w:proofErr w:type="spellStart"/>
+      <w:r>
+        <w:t>Aarrlack</w:t>
+      </w:r>
+      <w:proofErr w:type="spellEnd"/>
+      <w:r>
+        <w:t xml:space="preserve"> </w:t>
       </w:r>
       <w:r>
         <w:t xml:space="preserve">escapes </w:t>
@@ -278,12 +302,53 @@
         <w:t xml:space="preserve">the </w:t>
       </w:r>
       <w:r>
-        <w:t>Mack-Aarrlack</w:t>
-      </w:r>
+        <w:t>Mack-</w:t>
+      </w:r>
+      <w:proofErr w:type="spellStart"/>
+      <w:r>
+        <w:t>Aarrlack</w:t>
+      </w:r>
+      <w:proofErr w:type="spellEnd"/>
       <w:r>
         <w:t xml:space="preserve"> even with the help of the dragons. We must stop the Sky-Leviathan here!</w:t>
       </w:r>
     </w:p>
+    <w:p/>
+    <w:p>
+      <w:r>
+        <w:t>For the first attack Princess Layyah and Girly flew as high as they could above the Sky demon.</w:t>
+      </w:r>
+    </w:p>
+    <w:p>
+      <w:r>
+        <w:t>They dived as fast as they can using gravity and the fast beats of Girly wings to gain great speed.</w:t>
+      </w:r>
+    </w:p>
+    <w:p>
+      <w:r>
+        <w:t>But the giant saw them coming and waved its huge tentacle which created a powerful wind</w:t>
+      </w:r>
+      <w:r>
+        <w:t>.</w:t>
+      </w:r>
+    </w:p>
+    <w:p/>
+    <w:p>
+      <w:r>
+        <w:t>The wind was so strong that it blew away the oncoming attack from the Princess and her</w:t>
+      </w:r>
+    </w:p>
+    <w:p>
+      <w:r>
+        <w:t xml:space="preserve"> trusted steed. “The wind is too strong!” Girly yelled as they went tumbling through the sky.</w:t>
+      </w:r>
+    </w:p>
+    <w:p>
+      <w:r>
+        <w:t xml:space="preserve">When they finally gathered themselves, they ended up outside the Thunder-head. </w:t>
+      </w:r>
+    </w:p>
+    <w:p/>
     <w:p>
       <w:r>
         <w:t xml:space="preserve"> </w:t>
@@ -301,17 +366,33 @@
         <w:t xml:space="preserve"> when it</w:t>
       </w:r>
       <w:r>
-        <w:t xml:space="preserve"> is </w:t>
-      </w:r>
-      <w:r>
-        <w:t xml:space="preserve"> at it’s dimmest. </w:t>
-      </w:r>
-    </w:p>
-    <w:p/>
-    <w:p/>
-    <w:p>
-      <w:r>
-        <w:t>Princess Layah gathered herself</w:t>
+        <w:t xml:space="preserve"> </w:t>
+      </w:r>
+      <w:proofErr w:type="gramStart"/>
+      <w:r>
+        <w:t xml:space="preserve">is </w:t>
+      </w:r>
+      <w:r>
+        <w:t xml:space="preserve"> at</w:t>
+      </w:r>
+      <w:proofErr w:type="gramEnd"/>
+      <w:r>
+        <w:t xml:space="preserve"> it’s dimmest. </w:t>
+      </w:r>
+    </w:p>
+    <w:p/>
+    <w:p/>
+    <w:p>
+      <w:r>
+        <w:t xml:space="preserve">Princess </w:t>
+      </w:r>
+      <w:proofErr w:type="spellStart"/>
+      <w:r>
+        <w:t>Layah</w:t>
+      </w:r>
+      <w:proofErr w:type="spellEnd"/>
+      <w:r>
+        <w:t xml:space="preserve"> gathered herself</w:t>
       </w:r>
     </w:p>
     <w:sectPr>

</xml_diff>